<commit_message>
Added Attributes to handle validation
</commit_message>
<xml_diff>
--- a/Class Notes/Section 5 Class Notes.docx
+++ b/Class Notes/Section 5 Class Notes.docx
@@ -826,13 +826,546 @@
         <w:t>Must be unique by class name</w:t>
       </w:r>
     </w:p>
-    <w:p/>
-    <w:p/>
-    <w:p>
+    <w:p>
+      <w:pPr>
+        <w:rPr>
+          <w:sz w:val="24"/>
+          <w:szCs w:val="24"/>
+        </w:rPr>
+      </w:pPr>
+    </w:p>
+    <w:p>
+      <w:pPr>
+        <w:rPr>
+          <w:sz w:val="24"/>
+          <w:szCs w:val="24"/>
+        </w:rPr>
+      </w:pPr>
+    </w:p>
+    <w:p>
+      <w:pPr>
+        <w:rPr>
+          <w:sz w:val="24"/>
+          <w:szCs w:val="24"/>
+        </w:rPr>
+      </w:pPr>
+      <w:r>
+        <w:rPr>
+          <w:sz w:val="24"/>
+          <w:szCs w:val="24"/>
+        </w:rPr>
+        <w:t>Anytime you make modifications to data, make call to database, then redirect:</w:t>
+      </w:r>
+    </w:p>
+    <w:p>
+      <w:pPr>
+        <w:rPr>
+          <w:sz w:val="24"/>
+          <w:szCs w:val="24"/>
+        </w:rPr>
+      </w:pPr>
+      <w:r>
+        <w:rPr>
+          <w:sz w:val="24"/>
+          <w:szCs w:val="24"/>
+        </w:rPr>
+        <w:t>PRG</w:t>
+      </w:r>
+    </w:p>
+    <w:p>
+      <w:pPr>
+        <w:rPr>
+          <w:sz w:val="24"/>
+          <w:szCs w:val="24"/>
+        </w:rPr>
+      </w:pPr>
+      <w:r>
+        <w:rPr>
+          <w:sz w:val="24"/>
+          <w:szCs w:val="24"/>
+        </w:rPr>
+        <w:t>P</w:t>
+      </w:r>
+      <w:r>
+        <w:rPr>
+          <w:sz w:val="24"/>
+          <w:szCs w:val="24"/>
+        </w:rPr>
+        <w:t>ost - Update</w:t>
+      </w:r>
+    </w:p>
+    <w:p>
+      <w:pPr>
+        <w:rPr>
+          <w:sz w:val="24"/>
+          <w:szCs w:val="24"/>
+        </w:rPr>
+      </w:pPr>
+      <w:r>
+        <w:rPr>
+          <w:sz w:val="24"/>
+          <w:szCs w:val="24"/>
+        </w:rPr>
+        <w:t>R</w:t>
+      </w:r>
+      <w:r>
+        <w:rPr>
+          <w:sz w:val="24"/>
+          <w:szCs w:val="24"/>
+        </w:rPr>
+        <w:t>edirect - 301</w:t>
+      </w:r>
+    </w:p>
+    <w:p>
+      <w:pPr>
+        <w:rPr>
+          <w:sz w:val="24"/>
+          <w:szCs w:val="24"/>
+        </w:rPr>
+      </w:pPr>
+      <w:r>
+        <w:rPr>
+          <w:sz w:val="24"/>
+          <w:szCs w:val="24"/>
+        </w:rPr>
+        <w:t>G</w:t>
+      </w:r>
+      <w:r>
+        <w:rPr>
+          <w:sz w:val="24"/>
+          <w:szCs w:val="24"/>
+        </w:rPr>
+        <w:t xml:space="preserve">et </w:t>
+      </w:r>
+      <w:r>
+        <w:rPr>
+          <w:sz w:val="24"/>
+          <w:szCs w:val="24"/>
+        </w:rPr>
+        <w:t>–</w:t>
+      </w:r>
+      <w:r>
+        <w:rPr>
+          <w:sz w:val="24"/>
+          <w:szCs w:val="24"/>
+        </w:rPr>
+        <w:t xml:space="preserve"> Load</w:t>
+      </w:r>
+    </w:p>
+    <w:p>
+      <w:pPr>
+        <w:rPr>
+          <w:sz w:val="24"/>
+          <w:szCs w:val="24"/>
+        </w:rPr>
+      </w:pPr>
+    </w:p>
+    <w:p>
+      <w:pPr>
+        <w:rPr>
+          <w:sz w:val="24"/>
+          <w:szCs w:val="24"/>
+        </w:rPr>
+      </w:pPr>
+    </w:p>
+    <w:p>
+      <w:pPr>
+        <w:rPr>
+          <w:sz w:val="24"/>
+          <w:szCs w:val="24"/>
+        </w:rPr>
+      </w:pPr>
+    </w:p>
+    <w:p>
+      <w:pPr>
+        <w:rPr>
+          <w:sz w:val="24"/>
+          <w:szCs w:val="24"/>
+        </w:rPr>
+      </w:pPr>
+    </w:p>
+    <w:p>
+      <w:pPr>
+        <w:rPr>
+          <w:sz w:val="24"/>
+          <w:szCs w:val="24"/>
+        </w:rPr>
+      </w:pPr>
+    </w:p>
+    <w:p>
+      <w:pPr>
+        <w:rPr>
+          <w:sz w:val="24"/>
+          <w:szCs w:val="24"/>
+          <w:u w:val="single"/>
+        </w:rPr>
+      </w:pPr>
+      <w:r>
+        <w:rPr>
+          <w:sz w:val="24"/>
+          <w:szCs w:val="24"/>
+          <w:u w:val="single"/>
+        </w:rPr>
+        <w:t>Type</w:t>
+      </w:r>
+      <w:r>
+        <w:rPr>
+          <w:sz w:val="24"/>
+          <w:szCs w:val="24"/>
+          <w:u w:val="single"/>
+        </w:rPr>
+        <w:t>s contain the following</w:t>
+      </w:r>
+    </w:p>
+    <w:p>
+      <w:pPr>
+        <w:rPr>
+          <w:sz w:val="24"/>
+          <w:szCs w:val="24"/>
+        </w:rPr>
+      </w:pPr>
+      <w:proofErr w:type="spellStart"/>
+      <w:r>
+        <w:rPr>
+          <w:sz w:val="24"/>
+          <w:szCs w:val="24"/>
+        </w:rPr>
+        <w:t>Ctor</w:t>
+      </w:r>
+      <w:proofErr w:type="spellEnd"/>
+      <w:r>
+        <w:rPr>
+          <w:sz w:val="24"/>
+          <w:szCs w:val="24"/>
+        </w:rPr>
+        <w:t xml:space="preserve"> – </w:t>
+      </w:r>
+      <w:proofErr w:type="spellStart"/>
+      <w:r>
+        <w:rPr>
+          <w:sz w:val="24"/>
+          <w:szCs w:val="24"/>
+        </w:rPr>
+        <w:t>Func</w:t>
+      </w:r>
+      <w:proofErr w:type="spellEnd"/>
+      <w:r>
+        <w:rPr>
+          <w:sz w:val="24"/>
+          <w:szCs w:val="24"/>
+        </w:rPr>
+        <w:t>/Creation</w:t>
+      </w:r>
+    </w:p>
+    <w:p>
+      <w:pPr>
+        <w:rPr>
+          <w:sz w:val="24"/>
+          <w:szCs w:val="24"/>
+        </w:rPr>
+      </w:pPr>
+      <w:r>
+        <w:rPr>
+          <w:sz w:val="24"/>
+          <w:szCs w:val="24"/>
+        </w:rPr>
+        <w:t>Properties – data/</w:t>
+      </w:r>
+      <w:proofErr w:type="spellStart"/>
+      <w:r>
+        <w:rPr>
+          <w:sz w:val="24"/>
+          <w:szCs w:val="24"/>
+        </w:rPr>
+        <w:t>func</w:t>
+      </w:r>
+      <w:proofErr w:type="spellEnd"/>
+    </w:p>
+    <w:p>
+      <w:pPr>
+        <w:rPr>
+          <w:sz w:val="24"/>
+          <w:szCs w:val="24"/>
+        </w:rPr>
+      </w:pPr>
+      <w:r>
+        <w:rPr>
+          <w:sz w:val="24"/>
+          <w:szCs w:val="24"/>
+        </w:rPr>
+        <w:t>Fields – data</w:t>
+      </w:r>
+    </w:p>
+    <w:p>
+      <w:pPr>
+        <w:rPr>
+          <w:sz w:val="24"/>
+          <w:szCs w:val="24"/>
+        </w:rPr>
+      </w:pPr>
+      <w:r>
+        <w:rPr>
+          <w:sz w:val="24"/>
+          <w:szCs w:val="24"/>
+        </w:rPr>
+        <w:t xml:space="preserve">Methods – </w:t>
+      </w:r>
+      <w:proofErr w:type="spellStart"/>
+      <w:r>
+        <w:rPr>
+          <w:sz w:val="24"/>
+          <w:szCs w:val="24"/>
+        </w:rPr>
+        <w:t>func</w:t>
+      </w:r>
+      <w:proofErr w:type="spellEnd"/>
+    </w:p>
+    <w:p>
+      <w:pPr>
+        <w:rPr>
+          <w:sz w:val="24"/>
+          <w:szCs w:val="24"/>
+        </w:rPr>
+      </w:pPr>
+      <w:r>
+        <w:rPr>
+          <w:sz w:val="24"/>
+          <w:szCs w:val="24"/>
+        </w:rPr>
+        <w:t xml:space="preserve">Events - </w:t>
+      </w:r>
+      <w:proofErr w:type="spellStart"/>
+      <w:r>
+        <w:rPr>
+          <w:sz w:val="24"/>
+          <w:szCs w:val="24"/>
+        </w:rPr>
+        <w:t>func</w:t>
+      </w:r>
+      <w:proofErr w:type="spellEnd"/>
+    </w:p>
+    <w:p/>
+    <w:p>
+      <w:r>
+        <w:t xml:space="preserve">Attributes are Data without Instances.  They are not static.  Static is data associated with a type.  That data may be readable/writeable.  </w:t>
+      </w:r>
+      <w:r>
+        <w:t xml:space="preserve"> Attrib</w:t>
+      </w:r>
+      <w:r>
+        <w:t>utes are completely different.  It is basically metadata.</w:t>
+      </w:r>
+    </w:p>
+    <w:p/>
+    <w:p>
+      <w:r>
+        <w:t xml:space="preserve">Attributes are metadata that can be associated with a type.  Attributes are read-only at compile time.  </w:t>
+      </w:r>
+      <w:r>
+        <w:t xml:space="preserve">Provide additional information about a </w:t>
+      </w:r>
+      <w:proofErr w:type="gramStart"/>
+      <w:r>
+        <w:t>type  you</w:t>
+      </w:r>
+      <w:proofErr w:type="gramEnd"/>
+      <w:r>
+        <w:t xml:space="preserve"> wouldn’t otherwise have access to.</w:t>
+      </w:r>
+    </w:p>
+    <w:p>
+      <w:r>
+        <w:t>Attributes are instances of Attribute type.</w:t>
+      </w:r>
+    </w:p>
+    <w:p/>
+    <w:p>
+      <w:r>
+        <w:t xml:space="preserve">Attributes can only have constant expressions as arguments (look this up).  </w:t>
+      </w:r>
+    </w:p>
+    <w:p/>
+    <w:p>
+      <w:r>
+        <w:t>Attributes have three important properties:</w:t>
+      </w:r>
+    </w:p>
+    <w:p>
+      <w:pPr>
+        <w:pStyle w:val="ListParagraph"/>
+        <w:numPr>
+          <w:ilvl w:val="0"/>
+          <w:numId w:val="14"/>
+        </w:numPr>
+      </w:pPr>
+      <w:proofErr w:type="spellStart"/>
+      <w:r>
+        <w:t>AllowMultiple</w:t>
+      </w:r>
+      <w:proofErr w:type="spellEnd"/>
+    </w:p>
+    <w:p>
+      <w:pPr>
+        <w:pStyle w:val="ListParagraph"/>
+        <w:numPr>
+          <w:ilvl w:val="0"/>
+          <w:numId w:val="14"/>
+        </w:numPr>
+      </w:pPr>
+      <w:proofErr w:type="spellStart"/>
+      <w:r>
+        <w:t>AllowInherit</w:t>
+      </w:r>
+      <w:proofErr w:type="spellEnd"/>
+    </w:p>
+    <w:p>
+      <w:pPr>
+        <w:pStyle w:val="ListParagraph"/>
+        <w:numPr>
+          <w:ilvl w:val="0"/>
+          <w:numId w:val="14"/>
+        </w:numPr>
+      </w:pPr>
+      <w:proofErr w:type="spellStart"/>
+      <w:r>
+        <w:t>AttributeTargets</w:t>
+      </w:r>
+      <w:proofErr w:type="spellEnd"/>
+    </w:p>
+    <w:p/>
+    <w:p>
+      <w:r>
+        <w:t>Because of attributes, we don’t need to do Validation!  Take it out of Lab code!!</w:t>
+      </w:r>
+    </w:p>
+    <w:p/>
+    <w:p>
+      <w:proofErr w:type="spellStart"/>
+      <w:r>
+        <w:t>RequiredAttribute</w:t>
+      </w:r>
+      <w:proofErr w:type="spellEnd"/>
+      <w:r>
+        <w:t xml:space="preserve"> = if you do a validation on a model, and something has the </w:t>
+      </w:r>
+      <w:proofErr w:type="spellStart"/>
+      <w:r>
+        <w:t>RequiredAttribute</w:t>
+      </w:r>
+      <w:proofErr w:type="spellEnd"/>
+      <w:r>
+        <w:t xml:space="preserve"> on it but is not populated, it will show an error.</w:t>
+      </w:r>
+    </w:p>
+    <w:p/>
+    <w:p>
+      <w:proofErr w:type="spellStart"/>
+      <w:r>
+        <w:t>RangeAttribute</w:t>
+      </w:r>
+      <w:proofErr w:type="spellEnd"/>
+      <w:r>
+        <w:t xml:space="preserve"> – doubles, </w:t>
+      </w:r>
+      <w:proofErr w:type="spellStart"/>
+      <w:r>
+        <w:t>ints</w:t>
+      </w:r>
+      <w:proofErr w:type="spellEnd"/>
+      <w:r>
+        <w:t xml:space="preserve"> or type with strings.</w:t>
+      </w:r>
+    </w:p>
+    <w:p/>
+    <w:p>
+      <w:proofErr w:type="spellStart"/>
+      <w:r>
+        <w:lastRenderedPageBreak/>
+        <w:t>ObsoleteAttribute</w:t>
+      </w:r>
+      <w:proofErr w:type="spellEnd"/>
+      <w:r>
+        <w:t xml:space="preserve"> – sole purpose is to identify deprecated items.</w:t>
+      </w:r>
+      <w:r>
+        <w:t xml:space="preserve">  It shows a </w:t>
+      </w:r>
+      <w:r>
+        <w:rPr>
+          <w:u w:val="single"/>
+        </w:rPr>
+        <w:t xml:space="preserve">compiler </w:t>
+      </w:r>
+      <w:r>
+        <w:t>warning. It is a way to depreciate things you don’t want anymore.</w:t>
+      </w:r>
+    </w:p>
+    <w:p/>
+    <w:p/>
+    <w:p>
+      <w:r>
+        <w:t>VIEWS</w:t>
+      </w:r>
+    </w:p>
+    <w:p>
+      <w:r>
+        <w:t xml:space="preserve">In MVC, if the file starts with an underscore, you cannot reference the page directly (in the </w:t>
+      </w:r>
+      <w:proofErr w:type="spellStart"/>
+      <w:proofErr w:type="gramStart"/>
+      <w:r>
+        <w:t>url</w:t>
+      </w:r>
+      <w:proofErr w:type="spellEnd"/>
+      <w:proofErr w:type="gramEnd"/>
+      <w:r>
+        <w:t>).  It is a partial page.</w:t>
+      </w:r>
+    </w:p>
+    <w:p/>
+    <w:p>
+      <w:r>
+        <w:t xml:space="preserve">Master page defines layout of all pages.  Contents gets injected into it.  </w:t>
+      </w:r>
+    </w:p>
+    <w:p/>
+    <w:p>
+      <w:r>
+        <w:t>@model (lowercase) must be first thing in file.  Use fully qualified name for model.  Then you reference the model with @Model</w:t>
+      </w:r>
+    </w:p>
+    <w:p/>
+    <w:p>
+      <w:r>
+        <w:t>For a block of code:</w:t>
+      </w:r>
+    </w:p>
+    <w:p>
+      <w:r>
+        <w:t>@{</w:t>
+      </w:r>
+    </w:p>
+    <w:p/>
+    <w:p>
+      <w:r>
+        <w:t>}</w:t>
+      </w:r>
+    </w:p>
+    <w:p/>
+    <w:p/>
+    <w:p>
+      <w:r>
+        <w:t>@using block in view (look this up)</w:t>
+      </w:r>
+    </w:p>
+    <w:p/>
+    <w:p>
+      <w:r>
+        <w:t xml:space="preserve">A form is how data gets sent back to the server.  Posts, puts and Deletes have to be in a form.  </w:t>
+      </w:r>
       <w:bookmarkStart w:id="0" w:name="_GoBack"/>
       <w:bookmarkEnd w:id="0"/>
     </w:p>
-    <w:p/>
     <w:p/>
     <w:p/>
     <w:sectPr>
@@ -1519,6 +2052,95 @@
     </w:lvl>
   </w:abstractNum>
   <w:abstractNum w:abstractNumId="7" w15:restartNumberingAfterBreak="0">
+    <w:nsid w:val="3AE821EF"/>
+    <w:multiLevelType w:val="hybridMultilevel"/>
+    <w:tmpl w:val="21309120"/>
+    <w:lvl w:ilvl="0" w:tplc="04090011">
+      <w:start w:val="1"/>
+      <w:numFmt w:val="decimal"/>
+      <w:lvlText w:val="%1)"/>
+      <w:lvlJc w:val="left"/>
+      <w:pPr>
+        <w:ind w:left="720" w:hanging="360"/>
+      </w:pPr>
+      <w:rPr>
+        <w:rFonts w:hint="default"/>
+      </w:rPr>
+    </w:lvl>
+    <w:lvl w:ilvl="1" w:tplc="04090019" w:tentative="1">
+      <w:start w:val="1"/>
+      <w:numFmt w:val="lowerLetter"/>
+      <w:lvlText w:val="%2."/>
+      <w:lvlJc w:val="left"/>
+      <w:pPr>
+        <w:ind w:left="1440" w:hanging="360"/>
+      </w:pPr>
+    </w:lvl>
+    <w:lvl w:ilvl="2" w:tplc="0409001B" w:tentative="1">
+      <w:start w:val="1"/>
+      <w:numFmt w:val="lowerRoman"/>
+      <w:lvlText w:val="%3."/>
+      <w:lvlJc w:val="right"/>
+      <w:pPr>
+        <w:ind w:left="2160" w:hanging="180"/>
+      </w:pPr>
+    </w:lvl>
+    <w:lvl w:ilvl="3" w:tplc="0409000F" w:tentative="1">
+      <w:start w:val="1"/>
+      <w:numFmt w:val="decimal"/>
+      <w:lvlText w:val="%4."/>
+      <w:lvlJc w:val="left"/>
+      <w:pPr>
+        <w:ind w:left="2880" w:hanging="360"/>
+      </w:pPr>
+    </w:lvl>
+    <w:lvl w:ilvl="4" w:tplc="04090019" w:tentative="1">
+      <w:start w:val="1"/>
+      <w:numFmt w:val="lowerLetter"/>
+      <w:lvlText w:val="%5."/>
+      <w:lvlJc w:val="left"/>
+      <w:pPr>
+        <w:ind w:left="3600" w:hanging="360"/>
+      </w:pPr>
+    </w:lvl>
+    <w:lvl w:ilvl="5" w:tplc="0409001B" w:tentative="1">
+      <w:start w:val="1"/>
+      <w:numFmt w:val="lowerRoman"/>
+      <w:lvlText w:val="%6."/>
+      <w:lvlJc w:val="right"/>
+      <w:pPr>
+        <w:ind w:left="4320" w:hanging="180"/>
+      </w:pPr>
+    </w:lvl>
+    <w:lvl w:ilvl="6" w:tplc="0409000F" w:tentative="1">
+      <w:start w:val="1"/>
+      <w:numFmt w:val="decimal"/>
+      <w:lvlText w:val="%7."/>
+      <w:lvlJc w:val="left"/>
+      <w:pPr>
+        <w:ind w:left="5040" w:hanging="360"/>
+      </w:pPr>
+    </w:lvl>
+    <w:lvl w:ilvl="7" w:tplc="04090019" w:tentative="1">
+      <w:start w:val="1"/>
+      <w:numFmt w:val="lowerLetter"/>
+      <w:lvlText w:val="%8."/>
+      <w:lvlJc w:val="left"/>
+      <w:pPr>
+        <w:ind w:left="5760" w:hanging="360"/>
+      </w:pPr>
+    </w:lvl>
+    <w:lvl w:ilvl="8" w:tplc="0409001B" w:tentative="1">
+      <w:start w:val="1"/>
+      <w:numFmt w:val="lowerRoman"/>
+      <w:lvlText w:val="%9."/>
+      <w:lvlJc w:val="right"/>
+      <w:pPr>
+        <w:ind w:left="6480" w:hanging="180"/>
+      </w:pPr>
+    </w:lvl>
+  </w:abstractNum>
+  <w:abstractNum w:abstractNumId="8" w15:restartNumberingAfterBreak="0">
     <w:nsid w:val="3F20728D"/>
     <w:multiLevelType w:val="hybridMultilevel"/>
     <w:tmpl w:val="955689C6"/>
@@ -1631,7 +2253,7 @@
       </w:rPr>
     </w:lvl>
   </w:abstractNum>
-  <w:abstractNum w:abstractNumId="8" w15:restartNumberingAfterBreak="0">
+  <w:abstractNum w:abstractNumId="9" w15:restartNumberingAfterBreak="0">
     <w:nsid w:val="533562B4"/>
     <w:multiLevelType w:val="hybridMultilevel"/>
     <w:tmpl w:val="CF0C9C00"/>
@@ -1720,7 +2342,7 @@
       </w:pPr>
     </w:lvl>
   </w:abstractNum>
-  <w:abstractNum w:abstractNumId="9" w15:restartNumberingAfterBreak="0">
+  <w:abstractNum w:abstractNumId="10" w15:restartNumberingAfterBreak="0">
     <w:nsid w:val="620D61D9"/>
     <w:multiLevelType w:val="hybridMultilevel"/>
     <w:tmpl w:val="62583034"/>
@@ -1809,7 +2431,7 @@
       </w:pPr>
     </w:lvl>
   </w:abstractNum>
-  <w:abstractNum w:abstractNumId="10" w15:restartNumberingAfterBreak="0">
+  <w:abstractNum w:abstractNumId="11" w15:restartNumberingAfterBreak="0">
     <w:nsid w:val="62C14C05"/>
     <w:multiLevelType w:val="hybridMultilevel"/>
     <w:tmpl w:val="145677CA"/>
@@ -1898,7 +2520,7 @@
       </w:pPr>
     </w:lvl>
   </w:abstractNum>
-  <w:abstractNum w:abstractNumId="11" w15:restartNumberingAfterBreak="0">
+  <w:abstractNum w:abstractNumId="12" w15:restartNumberingAfterBreak="0">
     <w:nsid w:val="6B8A68A0"/>
     <w:multiLevelType w:val="hybridMultilevel"/>
     <w:tmpl w:val="3D266B20"/>
@@ -2011,7 +2633,7 @@
       </w:rPr>
     </w:lvl>
   </w:abstractNum>
-  <w:abstractNum w:abstractNumId="12" w15:restartNumberingAfterBreak="0">
+  <w:abstractNum w:abstractNumId="13" w15:restartNumberingAfterBreak="0">
     <w:nsid w:val="78203DA3"/>
     <w:multiLevelType w:val="hybridMultilevel"/>
     <w:tmpl w:val="2A2AF2AE"/>
@@ -2101,7 +2723,7 @@
     </w:lvl>
   </w:abstractNum>
   <w:num w:numId="1">
-    <w:abstractNumId w:val="10"/>
+    <w:abstractNumId w:val="11"/>
   </w:num>
   <w:num w:numId="2">
     <w:abstractNumId w:val="2"/>
@@ -2113,7 +2735,7 @@
     <w:abstractNumId w:val="4"/>
   </w:num>
   <w:num w:numId="5">
-    <w:abstractNumId w:val="12"/>
+    <w:abstractNumId w:val="13"/>
   </w:num>
   <w:num w:numId="6">
     <w:abstractNumId w:val="5"/>
@@ -2125,19 +2747,22 @@
     <w:abstractNumId w:val="3"/>
   </w:num>
   <w:num w:numId="9">
-    <w:abstractNumId w:val="8"/>
+    <w:abstractNumId w:val="9"/>
   </w:num>
   <w:num w:numId="10">
     <w:abstractNumId w:val="6"/>
   </w:num>
   <w:num w:numId="11">
-    <w:abstractNumId w:val="11"/>
+    <w:abstractNumId w:val="12"/>
   </w:num>
   <w:num w:numId="12">
-    <w:abstractNumId w:val="7"/>
+    <w:abstractNumId w:val="8"/>
   </w:num>
   <w:num w:numId="13">
-    <w:abstractNumId w:val="9"/>
+    <w:abstractNumId w:val="10"/>
+  </w:num>
+  <w:num w:numId="14">
+    <w:abstractNumId w:val="7"/>
   </w:num>
 </w:numbering>
 </file>

</xml_diff>